<commit_message>
Blue tooth and data protocol info.
</commit_message>
<xml_diff>
--- a/Technology and Concept Research/Bluetooth and Comm Protocols/Bluetooth options.docx
+++ b/Technology and Concept Research/Bluetooth and Comm Protocols/Bluetooth options.docx
@@ -131,19 +131,7 @@
           <w:rPr>
             <w:rStyle w:val="Hyperlink"/>
           </w:rPr>
-          <w:t>Microchip BM</w:t>
-        </w:r>
-        <w:r>
-          <w:rPr>
-            <w:rStyle w:val="Hyperlink"/>
-          </w:rPr>
-          <w:t>7</w:t>
-        </w:r>
-        <w:r>
-          <w:rPr>
-            <w:rStyle w:val="Hyperlink"/>
-          </w:rPr>
-          <w:t>0</w:t>
+          <w:t>Microchip BM70</w:t>
         </w:r>
       </w:hyperlink>
     </w:p>
@@ -194,6 +182,11 @@
       <w:r>
         <w:t>Tx and Rx 13 mA</w:t>
       </w:r>
+      <w:r>
+        <w:t xml:space="preserve"> peak</w:t>
+      </w:r>
+      <w:bookmarkStart w:id="0" w:name="_GoBack"/>
+      <w:bookmarkEnd w:id="0"/>
     </w:p>
     <w:p>
       <w:pPr>
@@ -292,43 +285,7 @@
           <w:rPr>
             <w:rStyle w:val="Hyperlink"/>
           </w:rPr>
-          <w:t>Microchip</w:t>
-        </w:r>
-        <w:r>
-          <w:rPr>
-            <w:rStyle w:val="Hyperlink"/>
-          </w:rPr>
-          <w:t xml:space="preserve"> </w:t>
-        </w:r>
-        <w:r>
-          <w:rPr>
-            <w:rStyle w:val="Hyperlink"/>
-          </w:rPr>
-          <w:t>R</w:t>
-        </w:r>
-        <w:r>
-          <w:rPr>
-            <w:rStyle w:val="Hyperlink"/>
-          </w:rPr>
-          <w:t>N</w:t>
-        </w:r>
-        <w:r>
-          <w:rPr>
-            <w:rStyle w:val="Hyperlink"/>
-          </w:rPr>
-          <w:t>4</w:t>
-        </w:r>
-        <w:r>
-          <w:rPr>
-            <w:rStyle w:val="Hyperlink"/>
-          </w:rPr>
-          <w:t>02</w:t>
-        </w:r>
-        <w:r>
-          <w:rPr>
-            <w:rStyle w:val="Hyperlink"/>
-          </w:rPr>
-          <w:t>0</w:t>
+          <w:t>Microchip RN4020</w:t>
         </w:r>
       </w:hyperlink>
     </w:p>
@@ -738,8 +695,6 @@
       <w:r>
         <w:t>7 x 14 mm</w:t>
       </w:r>
-      <w:bookmarkStart w:id="0" w:name="_GoBack"/>
-      <w:bookmarkEnd w:id="0"/>
     </w:p>
     <w:sectPr>
       <w:pgSz w:w="12240" w:h="15840"/>

</xml_diff>